<commit_message>
:memo: Se actualizo segundo momento evaluativo
</commit_message>
<xml_diff>
--- a/momentos_evaluativos/ME02 - G03 - [1192817456]-[1039474689].docx
+++ b/momentos_evaluativos/ME02 - G03 - [1192817456]-[1039474689].docx
@@ -2,43 +2,6 @@
 <file path=word/document.xml><?xml version="1.0" encoding="utf-8"?>
 <w:document xmlns:mc="http://schemas.openxmlformats.org/markup-compatibility/2006" xmlns:o="urn:schemas-microsoft-com:office:office" xmlns:r="http://schemas.openxmlformats.org/officeDocument/2006/relationships" xmlns:m="http://schemas.openxmlformats.org/officeDocument/2006/math" xmlns:v="urn:schemas-microsoft-com:vml" xmlns:wp="http://schemas.openxmlformats.org/drawingml/2006/wordprocessingDrawing" xmlns:w10="urn:schemas-microsoft-com:office:word" xmlns:w="http://schemas.openxmlformats.org/wordprocessingml/2006/main" xmlns:wne="http://schemas.microsoft.com/office/word/2006/wordml" xmlns:sl="http://schemas.openxmlformats.org/schemaLibrary/2006/main" xmlns:a="http://schemas.openxmlformats.org/drawingml/2006/main" xmlns:pic="http://schemas.openxmlformats.org/drawingml/2006/picture" xmlns:c="http://schemas.openxmlformats.org/drawingml/2006/chart" xmlns:lc="http://schemas.openxmlformats.org/drawingml/2006/lockedCanvas" xmlns:dgm="http://schemas.openxmlformats.org/drawingml/2006/diagram" xmlns:wps="http://schemas.microsoft.com/office/word/2010/wordprocessingShape" xmlns:wpg="http://schemas.microsoft.com/office/word/2010/wordprocessingGroup" xmlns:w14="http://schemas.microsoft.com/office/word/2010/wordml" xmlns:w15="http://schemas.microsoft.com/office/word/2012/wordml" xmlns:w16="http://schemas.microsoft.com/office/word/2018/wordml" xmlns:w16cex="http://schemas.microsoft.com/office/word/2018/wordml/cex" xmlns:w16cid="http://schemas.microsoft.com/office/word/2016/wordml/cid" xmlns="http://schemas.microsoft.com/office/tasks/2019/documenttasks" xmlns:cr="http://schemas.microsoft.com/office/comments/2020/reactions">
   <w:body>
-    <w:p>
-      <w:pPr>
-        <w:keepNext w:val="0"/>
-        <w:keepLines w:val="0"/>
-        <w:pageBreakBefore w:val="0"/>
-        <w:widowControl w:val="0"/>
-        <w:pBdr>
-          <w:top w:space="0" w:sz="0" w:val="nil"/>
-          <w:left w:space="0" w:sz="0" w:val="nil"/>
-          <w:bottom w:space="0" w:sz="0" w:val="nil"/>
-          <w:right w:space="0" w:sz="0" w:val="nil"/>
-          <w:between w:space="0" w:sz="0" w:val="nil"/>
-        </w:pBdr>
-        <w:shd w:fill="auto" w:val="clear"/>
-        <w:spacing w:after="0" w:before="0" w:line="240" w:lineRule="auto"/>
-        <w:ind w:left="0" w:right="0" w:firstLine="0"/>
-        <w:jc w:val="left"/>
-        <w:rPr>
-          <w:rFonts w:ascii="Arial" w:cs="Arial" w:eastAsia="Arial" w:hAnsi="Arial"/>
-          <w:b w:val="0"/>
-          <w:i w:val="0"/>
-          <w:smallCaps w:val="0"/>
-          <w:strike w:val="0"/>
-          <w:color w:val="000000"/>
-          <w:sz w:val="52"/>
-          <w:szCs w:val="52"/>
-          <w:u w:val="none"/>
-          <w:shd w:fill="auto" w:val="clear"/>
-          <w:vertAlign w:val="baseline"/>
-        </w:rPr>
-      </w:pPr>
-      <w:r>
-        <w:rPr>
-          <w:rtl w:val="0"/>
-        </w:rPr>
-      </w:r>
-    </w:p>
     <w:p>
       <w:pPr>
         <w:keepNext w:val="0"/>

</xml_diff>